<commit_message>
Part2 User login APP --updated
</commit_message>
<xml_diff>
--- a/SimpliLearn-Part-2_UserLogin_APP/SimpliLearn Part.docx
+++ b/SimpliLearn-Part-2_UserLogin_APP/SimpliLearn Part.docx
@@ -77,9 +77,11 @@
           <w:szCs w:val="30"/>
           <w:shd w:val="clear" w:color="auto" w:fill="FFFFFF"/>
         </w:rPr>
-        <w:t xml:space="preserve"> Validation</w:t>
-      </w:r>
-      <w:r>
+        <w:t xml:space="preserve"> Validation of the User Login</w:t>
+      </w:r>
+    </w:p>
+    <w:p>
+      <w:pPr>
         <w:rPr>
           <w:rFonts w:ascii="Helvetica" w:hAnsi="Helvetica"/>
           <w:b/>
@@ -89,8 +91,7 @@
           <w:szCs w:val="30"/>
           <w:shd w:val="clear" w:color="auto" w:fill="FFFFFF"/>
         </w:rPr>
-        <w:t xml:space="preserve"> of the User Login</w:t>
-      </w:r>
+      </w:pPr>
     </w:p>
     <w:p>
       <w:pPr>
@@ -104,9 +105,7 @@
           <w:shd w:val="clear" w:color="auto" w:fill="FFFFFF"/>
         </w:rPr>
       </w:pPr>
-    </w:p>
-    <w:p>
-      <w:pPr>
+      <w:r>
         <w:rPr>
           <w:rFonts w:ascii="Helvetica" w:hAnsi="Helvetica"/>
           <w:b/>
@@ -116,8 +115,929 @@
           <w:szCs w:val="30"/>
           <w:shd w:val="clear" w:color="auto" w:fill="FFFFFF"/>
         </w:rPr>
-      </w:pPr>
-      <w:r>
+        <w:t>Environment:</w:t>
+      </w:r>
+    </w:p>
+    <w:p>
+      <w:pPr>
+        <w:pStyle w:val="ListParagraph"/>
+        <w:numPr>
+          <w:ilvl w:val="0"/>
+          <w:numId w:val="2"/>
+        </w:numPr>
+        <w:shd w:val="clear" w:color="auto" w:fill="FFFFFF"/>
+        <w:spacing w:before="100" w:beforeAutospacing="1" w:after="100" w:afterAutospacing="1" w:line="270" w:lineRule="atLeast"/>
+        <w:rPr>
+          <w:rFonts w:ascii="Rodk" w:eastAsia="Times New Roman" w:hAnsi="Rodk" w:cs="Helvetica"/>
+          <w:color w:val="333333"/>
+          <w:sz w:val="21"/>
+          <w:szCs w:val="21"/>
+        </w:rPr>
+      </w:pPr>
+      <w:hyperlink r:id="rId5" w:tgtFrame="_blank" w:history="1">
+        <w:r>
+          <w:rPr>
+            <w:rFonts w:ascii="Rodk" w:eastAsia="Times New Roman" w:hAnsi="Rodk" w:cs="Helvetica"/>
+            <w:color w:val="0000FF"/>
+            <w:sz w:val="21"/>
+            <w:szCs w:val="21"/>
+            <w:u w:val="single"/>
+          </w:rPr>
+          <w:t xml:space="preserve">Tomcat </w:t>
+        </w:r>
+        <w:r>
+          <w:rPr>
+            <w:rFonts w:ascii="Rodk" w:eastAsia="Times New Roman" w:hAnsi="Rodk" w:cs="Helvetica"/>
+            <w:color w:val="0000FF"/>
+            <w:sz w:val="21"/>
+            <w:szCs w:val="21"/>
+            <w:u w:val="single"/>
+          </w:rPr>
+          <w:t>9.</w:t>
+        </w:r>
+        <w:r>
+          <w:rPr>
+            <w:rFonts w:ascii="Rodk" w:eastAsia="Times New Roman" w:hAnsi="Rodk" w:cs="Helvetica"/>
+            <w:color w:val="0000FF"/>
+            <w:sz w:val="21"/>
+            <w:szCs w:val="21"/>
+            <w:u w:val="single"/>
+          </w:rPr>
+          <w:t>0</w:t>
+        </w:r>
+      </w:hyperlink>
+      <w:r>
+        <w:rPr>
+          <w:rFonts w:ascii="Rodk" w:eastAsia="Times New Roman" w:hAnsi="Rodk" w:cs="Helvetica"/>
+          <w:color w:val="333333"/>
+          <w:sz w:val="21"/>
+          <w:szCs w:val="21"/>
+        </w:rPr>
+        <w:t> or newer.</w:t>
+      </w:r>
+    </w:p>
+    <w:p>
+      <w:pPr>
+        <w:pStyle w:val="ListParagraph"/>
+        <w:numPr>
+          <w:ilvl w:val="0"/>
+          <w:numId w:val="2"/>
+        </w:numPr>
+        <w:shd w:val="clear" w:color="auto" w:fill="FFFFFF"/>
+        <w:spacing w:before="100" w:beforeAutospacing="1" w:after="100" w:afterAutospacing="1" w:line="270" w:lineRule="atLeast"/>
+        <w:rPr>
+          <w:rFonts w:ascii="Rodk" w:eastAsia="Times New Roman" w:hAnsi="Rodk" w:cs="Helvetica"/>
+          <w:color w:val="333333"/>
+          <w:sz w:val="21"/>
+          <w:szCs w:val="21"/>
+        </w:rPr>
+      </w:pPr>
+      <w:hyperlink r:id="rId6" w:tgtFrame="_blank" w:history="1">
+        <w:r>
+          <w:rPr>
+            <w:rFonts w:ascii="Rodk" w:eastAsia="Times New Roman" w:hAnsi="Rodk" w:cs="Helvetica"/>
+            <w:color w:val="0000FF"/>
+            <w:sz w:val="21"/>
+            <w:szCs w:val="21"/>
+            <w:u w:val="single"/>
+          </w:rPr>
+          <w:t xml:space="preserve">JDK/JRE </w:t>
+        </w:r>
+        <w:r>
+          <w:rPr>
+            <w:rFonts w:ascii="Rodk" w:eastAsia="Times New Roman" w:hAnsi="Rodk" w:cs="Helvetica"/>
+            <w:color w:val="0000FF"/>
+            <w:sz w:val="21"/>
+            <w:szCs w:val="21"/>
+            <w:u w:val="single"/>
+          </w:rPr>
+          <w:t>8</w:t>
+        </w:r>
+        <w:r>
+          <w:rPr>
+            <w:rFonts w:ascii="Rodk" w:eastAsia="Times New Roman" w:hAnsi="Rodk" w:cs="Helvetica"/>
+            <w:color w:val="0000FF"/>
+            <w:sz w:val="21"/>
+            <w:szCs w:val="21"/>
+            <w:u w:val="single"/>
+          </w:rPr>
+          <w:t>.0</w:t>
+        </w:r>
+      </w:hyperlink>
+      <w:r>
+        <w:rPr>
+          <w:rFonts w:ascii="Rodk" w:eastAsia="Times New Roman" w:hAnsi="Rodk" w:cs="Helvetica"/>
+          <w:color w:val="333333"/>
+          <w:sz w:val="21"/>
+          <w:szCs w:val="21"/>
+        </w:rPr>
+        <w:t> or newer.</w:t>
+      </w:r>
+    </w:p>
+    <w:p>
+      <w:pPr>
+        <w:pStyle w:val="ListParagraph"/>
+        <w:numPr>
+          <w:ilvl w:val="0"/>
+          <w:numId w:val="2"/>
+        </w:numPr>
+        <w:shd w:val="clear" w:color="auto" w:fill="FFFFFF"/>
+        <w:spacing w:before="100" w:beforeAutospacing="1" w:after="100" w:afterAutospacing="1" w:line="270" w:lineRule="atLeast"/>
+        <w:rPr>
+          <w:rFonts w:ascii="Rodk" w:eastAsia="Times New Roman" w:hAnsi="Rodk" w:cs="Helvetica"/>
+          <w:color w:val="333333"/>
+          <w:sz w:val="21"/>
+          <w:szCs w:val="21"/>
+        </w:rPr>
+      </w:pPr>
+      <w:r>
+        <w:rPr>
+          <w:rFonts w:ascii="Rodk" w:eastAsia="Times New Roman" w:hAnsi="Rodk" w:cs="Helvetica"/>
+          <w:color w:val="333333"/>
+          <w:sz w:val="21"/>
+          <w:szCs w:val="21"/>
+        </w:rPr>
+        <w:t>Spring Tool Suite 4</w:t>
+      </w:r>
+      <w:r>
+        <w:rPr>
+          <w:rFonts w:ascii="Rodk" w:eastAsia="Times New Roman" w:hAnsi="Rodk" w:cs="Helvetica"/>
+          <w:color w:val="333333"/>
+          <w:sz w:val="21"/>
+          <w:szCs w:val="21"/>
+        </w:rPr>
+        <w:t> or newer.</w:t>
+      </w:r>
+    </w:p>
+    <w:p>
+      <w:pPr>
+        <w:pStyle w:val="ListParagraph"/>
+        <w:shd w:val="clear" w:color="auto" w:fill="FFFFFF"/>
+        <w:spacing w:before="100" w:beforeAutospacing="1" w:after="100" w:afterAutospacing="1" w:line="270" w:lineRule="atLeast"/>
+        <w:ind w:left="735"/>
+        <w:rPr>
+          <w:rFonts w:ascii="Rodk" w:eastAsia="Times New Roman" w:hAnsi="Rodk" w:cs="Helvetica"/>
+          <w:color w:val="333333"/>
+          <w:sz w:val="21"/>
+          <w:szCs w:val="21"/>
+        </w:rPr>
+      </w:pPr>
+    </w:p>
+    <w:p>
+      <w:pPr>
+        <w:pStyle w:val="ListParagraph"/>
+        <w:shd w:val="clear" w:color="auto" w:fill="FFFFFF"/>
+        <w:spacing w:before="100" w:beforeAutospacing="1" w:after="100" w:afterAutospacing="1" w:line="270" w:lineRule="atLeast"/>
+        <w:ind w:left="735"/>
+        <w:rPr>
+          <w:rFonts w:ascii="Rodk" w:eastAsia="Times New Roman" w:hAnsi="Rodk" w:cs="Helvetica"/>
+          <w:color w:val="333333"/>
+          <w:sz w:val="21"/>
+          <w:szCs w:val="21"/>
+        </w:rPr>
+      </w:pPr>
+    </w:p>
+    <w:p>
+      <w:pPr>
+        <w:pStyle w:val="ListParagraph"/>
+        <w:shd w:val="clear" w:color="auto" w:fill="FFFFFF"/>
+        <w:spacing w:before="100" w:beforeAutospacing="1" w:after="100" w:afterAutospacing="1" w:line="270" w:lineRule="atLeast"/>
+        <w:ind w:left="735"/>
+        <w:rPr>
+          <w:rFonts w:ascii="Rodk" w:eastAsia="Times New Roman" w:hAnsi="Rodk" w:cs="Helvetica"/>
+          <w:color w:val="333333"/>
+          <w:sz w:val="21"/>
+          <w:szCs w:val="21"/>
+        </w:rPr>
+      </w:pPr>
+    </w:p>
+    <w:p>
+      <w:pPr>
+        <w:pStyle w:val="Heading2"/>
+        <w:rPr>
+          <w:rFonts w:eastAsia="Times New Roman"/>
+        </w:rPr>
+      </w:pPr>
+      <w:r>
+        <w:rPr>
+          <w:rFonts w:eastAsia="Times New Roman"/>
+        </w:rPr>
+        <w:t xml:space="preserve">Project Stored in the </w:t>
+      </w:r>
+      <w:r>
+        <w:rPr>
+          <w:rFonts w:eastAsia="Times New Roman"/>
+        </w:rPr>
+        <w:t>GitHub</w:t>
+      </w:r>
+      <w:r>
+        <w:rPr>
+          <w:rFonts w:eastAsia="Times New Roman"/>
+        </w:rPr>
+        <w:t xml:space="preserve"> find the Link below:</w:t>
+      </w:r>
+    </w:p>
+    <w:p>
+      <w:pPr>
+        <w:pStyle w:val="ListParagraph"/>
+        <w:shd w:val="clear" w:color="auto" w:fill="FFFFFF"/>
+        <w:spacing w:before="100" w:beforeAutospacing="1" w:after="100" w:afterAutospacing="1" w:line="270" w:lineRule="atLeast"/>
+        <w:ind w:left="735"/>
+        <w:rPr>
+          <w:rFonts w:ascii="Rodk" w:eastAsia="Times New Roman" w:hAnsi="Rodk" w:cs="Helvetica"/>
+          <w:color w:val="333333"/>
+          <w:sz w:val="21"/>
+          <w:szCs w:val="21"/>
+        </w:rPr>
+      </w:pPr>
+      <w:r>
+        <w:rPr>
+          <w:rFonts w:ascii="Rodk" w:eastAsia="Times New Roman" w:hAnsi="Rodk" w:cs="Helvetica"/>
+          <w:color w:val="333333"/>
+          <w:sz w:val="21"/>
+          <w:szCs w:val="21"/>
+        </w:rPr>
+        <w:t>&gt;&gt;</w:t>
+      </w:r>
+      <w:hyperlink r:id="rId7" w:history="1">
+        <w:r>
+          <w:rPr>
+            <w:rStyle w:val="Hyperlink"/>
+            <w:rFonts w:ascii="Rodk" w:eastAsia="Times New Roman" w:hAnsi="Rodk" w:cs="Helvetica"/>
+            <w:sz w:val="21"/>
+            <w:szCs w:val="21"/>
+          </w:rPr>
+          <w:t>git@github.com:kiranc2210/JavaEE_projects.git</w:t>
+        </w:r>
+      </w:hyperlink>
+      <w:r>
+        <w:rPr>
+          <w:rFonts w:ascii="Rodk" w:eastAsia="Times New Roman" w:hAnsi="Rodk" w:cs="Helvetica"/>
+          <w:color w:val="333333"/>
+          <w:sz w:val="21"/>
+          <w:szCs w:val="21"/>
+        </w:rPr>
+        <w:t>.</w:t>
+      </w:r>
+      <w:bookmarkStart w:id="0" w:name="_GoBack"/>
+      <w:bookmarkEnd w:id="0"/>
+    </w:p>
+    <w:p>
+      <w:pPr>
+        <w:pStyle w:val="ListParagraph"/>
+        <w:shd w:val="clear" w:color="auto" w:fill="FFFFFF"/>
+        <w:tabs>
+          <w:tab w:val="center" w:pos="5767"/>
+        </w:tabs>
+        <w:spacing w:before="100" w:beforeAutospacing="1" w:after="100" w:afterAutospacing="1" w:line="270" w:lineRule="atLeast"/>
+        <w:ind w:left="735"/>
+        <w:rPr>
+          <w:rFonts w:ascii="Rodk" w:eastAsia="Times New Roman" w:hAnsi="Rodk" w:cs="Helvetica"/>
+          <w:color w:val="333333"/>
+          <w:sz w:val="21"/>
+          <w:szCs w:val="21"/>
+        </w:rPr>
+      </w:pPr>
+      <w:r>
+        <w:rPr>
+          <w:rFonts w:ascii="Rodk" w:eastAsia="Times New Roman" w:hAnsi="Rodk" w:cs="Helvetica"/>
+          <w:color w:val="333333"/>
+          <w:sz w:val="21"/>
+          <w:szCs w:val="21"/>
+        </w:rPr>
+        <w:tab/>
+      </w:r>
+    </w:p>
+    <w:p>
+      <w:pPr>
+        <w:pStyle w:val="ListParagraph"/>
+        <w:shd w:val="clear" w:color="auto" w:fill="FFFFFF"/>
+        <w:spacing w:before="100" w:beforeAutospacing="1" w:after="100" w:afterAutospacing="1" w:line="270" w:lineRule="atLeast"/>
+        <w:ind w:left="735"/>
+        <w:rPr>
+          <w:rFonts w:ascii="Rodk" w:eastAsia="Times New Roman" w:hAnsi="Rodk" w:cs="Helvetica"/>
+          <w:color w:val="333333"/>
+          <w:sz w:val="21"/>
+          <w:szCs w:val="21"/>
+        </w:rPr>
+      </w:pPr>
+      <w:r>
+        <w:rPr>
+          <w:rFonts w:ascii="Rodk" w:eastAsia="Times New Roman" w:hAnsi="Rodk" w:cs="Helvetica"/>
+          <w:color w:val="333333"/>
+          <w:sz w:val="21"/>
+          <w:szCs w:val="21"/>
+        </w:rPr>
+        <w:t xml:space="preserve">  Steps to Download to your local machine:</w:t>
+      </w:r>
+    </w:p>
+    <w:p>
+      <w:pPr>
+        <w:pStyle w:val="ListParagraph"/>
+        <w:shd w:val="clear" w:color="auto" w:fill="FFFFFF"/>
+        <w:spacing w:before="100" w:beforeAutospacing="1" w:after="100" w:afterAutospacing="1" w:line="270" w:lineRule="atLeast"/>
+        <w:ind w:left="735"/>
+        <w:rPr>
+          <w:rFonts w:ascii="Rodk" w:eastAsia="Times New Roman" w:hAnsi="Rodk" w:cs="Helvetica"/>
+          <w:color w:val="333333"/>
+          <w:sz w:val="21"/>
+          <w:szCs w:val="21"/>
+        </w:rPr>
+      </w:pPr>
+      <w:r>
+        <w:rPr>
+          <w:rFonts w:ascii="Rodk" w:eastAsia="Times New Roman" w:hAnsi="Rodk" w:cs="Helvetica"/>
+          <w:color w:val="333333"/>
+          <w:sz w:val="21"/>
+          <w:szCs w:val="21"/>
+        </w:rPr>
+        <w:t xml:space="preserve">  Step 1: create folder in your local machine.</w:t>
+      </w:r>
+    </w:p>
+    <w:p>
+      <w:pPr>
+        <w:pStyle w:val="ListParagraph"/>
+        <w:shd w:val="clear" w:color="auto" w:fill="FFFFFF"/>
+        <w:spacing w:before="100" w:beforeAutospacing="1" w:after="100" w:afterAutospacing="1" w:line="270" w:lineRule="atLeast"/>
+        <w:ind w:left="735"/>
+        <w:rPr>
+          <w:rFonts w:ascii="Rodk" w:eastAsia="Times New Roman" w:hAnsi="Rodk" w:cs="Helvetica"/>
+          <w:color w:val="333333"/>
+          <w:sz w:val="21"/>
+          <w:szCs w:val="21"/>
+        </w:rPr>
+      </w:pPr>
+      <w:r>
+        <w:rPr>
+          <w:rFonts w:ascii="Rodk" w:eastAsia="Times New Roman" w:hAnsi="Rodk" w:cs="Helvetica"/>
+          <w:color w:val="333333"/>
+          <w:sz w:val="21"/>
+          <w:szCs w:val="21"/>
+        </w:rPr>
+        <w:t xml:space="preserve">  Step 2: Right Click and click on Git Bash here.</w:t>
+      </w:r>
+    </w:p>
+    <w:p>
+      <w:pPr>
+        <w:pStyle w:val="ListParagraph"/>
+        <w:shd w:val="clear" w:color="auto" w:fill="FFFFFF"/>
+        <w:spacing w:before="100" w:beforeAutospacing="1" w:after="100" w:afterAutospacing="1" w:line="270" w:lineRule="atLeast"/>
+        <w:ind w:left="735"/>
+        <w:rPr>
+          <w:rFonts w:ascii="Rodk" w:eastAsia="Times New Roman" w:hAnsi="Rodk" w:cs="Helvetica"/>
+          <w:color w:val="333333"/>
+          <w:sz w:val="21"/>
+          <w:szCs w:val="21"/>
+        </w:rPr>
+      </w:pPr>
+      <w:r>
+        <w:rPr>
+          <w:rFonts w:ascii="Rodk" w:eastAsia="Times New Roman" w:hAnsi="Rodk" w:cs="Helvetica"/>
+          <w:color w:val="333333"/>
+          <w:sz w:val="21"/>
+          <w:szCs w:val="21"/>
+        </w:rPr>
+        <w:t xml:space="preserve">  Step3: enter the following command:  </w:t>
+      </w:r>
+    </w:p>
+    <w:p>
+      <w:pPr>
+        <w:pStyle w:val="ListParagraph"/>
+        <w:shd w:val="clear" w:color="auto" w:fill="FFFFFF"/>
+        <w:spacing w:before="100" w:beforeAutospacing="1" w:after="100" w:afterAutospacing="1" w:line="270" w:lineRule="atLeast"/>
+        <w:ind w:left="735"/>
+        <w:rPr>
+          <w:rFonts w:ascii="Rodk" w:eastAsia="Times New Roman" w:hAnsi="Rodk" w:cs="Helvetica"/>
+          <w:color w:val="333333"/>
+          <w:sz w:val="21"/>
+          <w:szCs w:val="21"/>
+        </w:rPr>
+      </w:pPr>
+      <w:r>
+        <w:rPr>
+          <w:rFonts w:ascii="Rodk" w:eastAsia="Times New Roman" w:hAnsi="Rodk" w:cs="Helvetica"/>
+          <w:color w:val="333333"/>
+          <w:sz w:val="21"/>
+          <w:szCs w:val="21"/>
+        </w:rPr>
+        <w:t xml:space="preserve">             &gt;&gt;     git clone  </w:t>
+      </w:r>
+      <w:hyperlink r:id="rId8" w:history="1">
+        <w:r>
+          <w:rPr>
+            <w:rStyle w:val="Hyperlink"/>
+            <w:rFonts w:ascii="Rodk" w:eastAsia="Times New Roman" w:hAnsi="Rodk" w:cs="Helvetica"/>
+            <w:sz w:val="21"/>
+            <w:szCs w:val="21"/>
+          </w:rPr>
+          <w:t>git@github.com:kiranc2210/JavaEE_projects.git</w:t>
+        </w:r>
+      </w:hyperlink>
+      <w:r>
+        <w:rPr>
+          <w:rFonts w:ascii="Rodk" w:eastAsia="Times New Roman" w:hAnsi="Rodk" w:cs="Helvetica"/>
+          <w:color w:val="333333"/>
+          <w:sz w:val="21"/>
+          <w:szCs w:val="21"/>
+        </w:rPr>
+        <w:t xml:space="preserve">. </w:t>
+      </w:r>
+    </w:p>
+    <w:p>
+      <w:pPr>
+        <w:pStyle w:val="ListParagraph"/>
+        <w:shd w:val="clear" w:color="auto" w:fill="FFFFFF"/>
+        <w:spacing w:before="100" w:beforeAutospacing="1" w:after="100" w:afterAutospacing="1" w:line="270" w:lineRule="atLeast"/>
+        <w:ind w:left="735"/>
+        <w:rPr>
+          <w:rFonts w:ascii="Rodk" w:eastAsia="Times New Roman" w:hAnsi="Rodk" w:cs="Helvetica"/>
+          <w:color w:val="333333"/>
+          <w:sz w:val="21"/>
+          <w:szCs w:val="21"/>
+        </w:rPr>
+      </w:pPr>
+    </w:p>
+    <w:p>
+      <w:pPr>
+        <w:pStyle w:val="ListParagraph"/>
+        <w:shd w:val="clear" w:color="auto" w:fill="FFFFFF"/>
+        <w:spacing w:before="100" w:beforeAutospacing="1" w:after="100" w:afterAutospacing="1" w:line="270" w:lineRule="atLeast"/>
+        <w:ind w:left="735"/>
+        <w:rPr>
+          <w:rFonts w:ascii="Rodk" w:eastAsia="Times New Roman" w:hAnsi="Rodk" w:cs="Helvetica"/>
+          <w:color w:val="333333"/>
+          <w:sz w:val="21"/>
+          <w:szCs w:val="21"/>
+        </w:rPr>
+      </w:pPr>
+      <w:r>
+        <w:rPr>
+          <w:rFonts w:ascii="Rodk" w:eastAsia="Times New Roman" w:hAnsi="Rodk" w:cs="Helvetica"/>
+          <w:color w:val="333333"/>
+          <w:sz w:val="21"/>
+          <w:szCs w:val="21"/>
+        </w:rPr>
+        <w:t xml:space="preserve">Or </w:t>
+      </w:r>
+    </w:p>
+    <w:p>
+      <w:pPr>
+        <w:pStyle w:val="ListParagraph"/>
+        <w:shd w:val="clear" w:color="auto" w:fill="FFFFFF"/>
+        <w:spacing w:before="100" w:beforeAutospacing="1" w:after="100" w:afterAutospacing="1" w:line="270" w:lineRule="atLeast"/>
+        <w:ind w:left="735"/>
+        <w:rPr>
+          <w:rFonts w:ascii="Rodk" w:eastAsia="Times New Roman" w:hAnsi="Rodk" w:cs="Helvetica"/>
+          <w:color w:val="333333"/>
+          <w:sz w:val="21"/>
+          <w:szCs w:val="21"/>
+        </w:rPr>
+      </w:pPr>
+      <w:r>
+        <w:rPr>
+          <w:rFonts w:ascii="Rodk" w:eastAsia="Times New Roman" w:hAnsi="Rodk" w:cs="Helvetica"/>
+          <w:color w:val="333333"/>
+          <w:sz w:val="21"/>
+          <w:szCs w:val="21"/>
+        </w:rPr>
+        <w:t xml:space="preserve"> Just got click on that link </w:t>
+      </w:r>
+    </w:p>
+    <w:p>
+      <w:pPr>
+        <w:pStyle w:val="ListParagraph"/>
+        <w:shd w:val="clear" w:color="auto" w:fill="FFFFFF"/>
+        <w:spacing w:before="100" w:beforeAutospacing="1" w:after="100" w:afterAutospacing="1" w:line="270" w:lineRule="atLeast"/>
+        <w:ind w:left="735"/>
+        <w:rPr>
+          <w:rFonts w:ascii="Rodk" w:eastAsia="Times New Roman" w:hAnsi="Rodk" w:cs="Helvetica"/>
+          <w:color w:val="333333"/>
+          <w:sz w:val="21"/>
+          <w:szCs w:val="21"/>
+        </w:rPr>
+      </w:pPr>
+      <w:r>
+        <w:rPr>
+          <w:rFonts w:ascii="Rodk" w:eastAsia="Times New Roman" w:hAnsi="Rodk" w:cs="Helvetica"/>
+          <w:color w:val="333333"/>
+          <w:sz w:val="21"/>
+          <w:szCs w:val="21"/>
+        </w:rPr>
+        <w:t xml:space="preserve"> Download from there as zip file to your machine</w:t>
+      </w:r>
+    </w:p>
+    <w:p>
+      <w:pPr>
+        <w:pStyle w:val="ListParagraph"/>
+        <w:shd w:val="clear" w:color="auto" w:fill="FFFFFF"/>
+        <w:spacing w:before="100" w:beforeAutospacing="1" w:after="100" w:afterAutospacing="1" w:line="270" w:lineRule="atLeast"/>
+        <w:ind w:left="735"/>
+        <w:rPr>
+          <w:rFonts w:ascii="Rodk" w:eastAsia="Times New Roman" w:hAnsi="Rodk" w:cs="Helvetica"/>
+          <w:color w:val="333333"/>
+          <w:sz w:val="21"/>
+          <w:szCs w:val="21"/>
+        </w:rPr>
+      </w:pPr>
+      <w:r>
+        <w:rPr>
+          <w:rFonts w:ascii="Rodk" w:eastAsia="Times New Roman" w:hAnsi="Rodk" w:cs="Helvetica"/>
+          <w:color w:val="333333"/>
+          <w:sz w:val="21"/>
+          <w:szCs w:val="21"/>
+        </w:rPr>
+        <w:t xml:space="preserve"> And extract and run&gt;</w:t>
+      </w:r>
+    </w:p>
+    <w:p>
+      <w:pPr>
+        <w:pStyle w:val="ListParagraph"/>
+        <w:shd w:val="clear" w:color="auto" w:fill="FFFFFF"/>
+        <w:spacing w:before="100" w:beforeAutospacing="1" w:after="100" w:afterAutospacing="1" w:line="270" w:lineRule="atLeast"/>
+        <w:ind w:left="735"/>
+        <w:rPr>
+          <w:rFonts w:ascii="Rodk" w:eastAsia="Times New Roman" w:hAnsi="Rodk" w:cs="Helvetica"/>
+          <w:color w:val="333333"/>
+          <w:sz w:val="21"/>
+          <w:szCs w:val="21"/>
+        </w:rPr>
+      </w:pPr>
+      <w:r>
+        <w:rPr>
+          <w:rFonts w:ascii="Rodk" w:eastAsia="Times New Roman" w:hAnsi="Rodk" w:cs="Helvetica"/>
+          <w:color w:val="333333"/>
+          <w:sz w:val="21"/>
+          <w:szCs w:val="21"/>
+        </w:rPr>
+        <w:t xml:space="preserve">     </w:t>
+      </w:r>
+    </w:p>
+    <w:p>
+      <w:pPr>
+        <w:pStyle w:val="ListParagraph"/>
+        <w:shd w:val="clear" w:color="auto" w:fill="FFFFFF"/>
+        <w:spacing w:before="100" w:beforeAutospacing="1" w:after="100" w:afterAutospacing="1" w:line="270" w:lineRule="atLeast"/>
+        <w:ind w:left="735"/>
+        <w:rPr>
+          <w:rFonts w:ascii="Rodk" w:eastAsia="Times New Roman" w:hAnsi="Rodk" w:cs="Helvetica"/>
+          <w:color w:val="333333"/>
+          <w:sz w:val="21"/>
+          <w:szCs w:val="21"/>
+        </w:rPr>
+      </w:pPr>
+    </w:p>
+    <w:p>
+      <w:pPr>
+        <w:pStyle w:val="Heading1"/>
+        <w:rPr>
+          <w:rFonts w:eastAsia="Times New Roman"/>
+        </w:rPr>
+      </w:pPr>
+      <w:r>
+        <w:rPr>
+          <w:rFonts w:eastAsia="Times New Roman"/>
+        </w:rPr>
+        <w:t>TO run Project:</w:t>
+      </w:r>
+    </w:p>
+    <w:p>
+      <w:pPr>
+        <w:pStyle w:val="ListParagraph"/>
+        <w:shd w:val="clear" w:color="auto" w:fill="FFFFFF"/>
+        <w:spacing w:before="100" w:beforeAutospacing="1" w:after="100" w:afterAutospacing="1" w:line="270" w:lineRule="atLeast"/>
+        <w:ind w:left="735"/>
+        <w:rPr>
+          <w:rFonts w:ascii="Rodk" w:eastAsia="Times New Roman" w:hAnsi="Rodk" w:cs="Helvetica"/>
+          <w:color w:val="333333"/>
+          <w:sz w:val="21"/>
+          <w:szCs w:val="21"/>
+        </w:rPr>
+      </w:pPr>
+      <w:r>
+        <w:rPr>
+          <w:rFonts w:ascii="Rodk" w:eastAsia="Times New Roman" w:hAnsi="Rodk" w:cs="Helvetica"/>
+          <w:color w:val="333333"/>
+          <w:sz w:val="21"/>
+          <w:szCs w:val="21"/>
+        </w:rPr>
+        <w:t xml:space="preserve"> </w:t>
+      </w:r>
+      <w:r>
+        <w:rPr>
+          <w:rStyle w:val="Heading2Char"/>
+        </w:rPr>
+        <w:t>First Set TOMCAT Env Path in your system</w:t>
+      </w:r>
+      <w:r>
+        <w:rPr>
+          <w:rFonts w:ascii="Rodk" w:eastAsia="Times New Roman" w:hAnsi="Rodk" w:cs="Helvetica"/>
+          <w:color w:val="333333"/>
+          <w:sz w:val="21"/>
+          <w:szCs w:val="21"/>
+        </w:rPr>
+        <w:t xml:space="preserve">. </w:t>
+      </w:r>
+    </w:p>
+    <w:p>
+      <w:pPr>
+        <w:pStyle w:val="ListParagraph"/>
+        <w:numPr>
+          <w:ilvl w:val="0"/>
+          <w:numId w:val="4"/>
+        </w:numPr>
+        <w:shd w:val="clear" w:color="auto" w:fill="FFFFFF"/>
+        <w:spacing w:before="100" w:beforeAutospacing="1" w:after="100" w:afterAutospacing="1" w:line="270" w:lineRule="atLeast"/>
+        <w:rPr>
+          <w:rFonts w:ascii="Rodk" w:eastAsia="Times New Roman" w:hAnsi="Rodk" w:cs="Helvetica"/>
+          <w:color w:val="333333"/>
+          <w:sz w:val="21"/>
+          <w:szCs w:val="21"/>
+        </w:rPr>
+      </w:pPr>
+      <w:r>
+        <w:rPr>
+          <w:rFonts w:ascii="Rodk" w:eastAsia="Times New Roman" w:hAnsi="Rodk" w:cs="Helvetica"/>
+          <w:color w:val="333333"/>
+          <w:sz w:val="21"/>
+          <w:szCs w:val="21"/>
+        </w:rPr>
+        <w:t xml:space="preserve">Right click on my computer </w:t>
+      </w:r>
+      <w:r>
+        <w:rPr>
+          <w:rFonts w:ascii="Rodk" w:eastAsia="Times New Roman" w:hAnsi="Rodk" w:cs="Helvetica"/>
+          <w:color w:val="333333"/>
+          <w:sz w:val="21"/>
+          <w:szCs w:val="21"/>
+        </w:rPr>
+        <w:sym w:font="Wingdings" w:char="F0E0"/>
+      </w:r>
+      <w:r>
+        <w:rPr>
+          <w:rFonts w:ascii="Rodk" w:eastAsia="Times New Roman" w:hAnsi="Rodk" w:cs="Helvetica"/>
+          <w:color w:val="333333"/>
+          <w:sz w:val="21"/>
+          <w:szCs w:val="21"/>
+        </w:rPr>
+        <w:t>Properties</w:t>
+      </w:r>
+      <w:r>
+        <w:rPr>
+          <w:rFonts w:ascii="Rodk" w:eastAsia="Times New Roman" w:hAnsi="Rodk" w:cs="Helvetica"/>
+          <w:color w:val="333333"/>
+          <w:sz w:val="21"/>
+          <w:szCs w:val="21"/>
+        </w:rPr>
+        <w:sym w:font="Wingdings" w:char="F0E0"/>
+      </w:r>
+      <w:r>
+        <w:rPr>
+          <w:rFonts w:ascii="Rodk" w:eastAsia="Times New Roman" w:hAnsi="Rodk" w:cs="Helvetica"/>
+          <w:color w:val="333333"/>
+          <w:sz w:val="21"/>
+          <w:szCs w:val="21"/>
+        </w:rPr>
+        <w:t xml:space="preserve"> Advanced System Settings </w:t>
+      </w:r>
+      <w:r>
+        <w:rPr>
+          <w:rFonts w:ascii="Rodk" w:eastAsia="Times New Roman" w:hAnsi="Rodk" w:cs="Helvetica"/>
+          <w:color w:val="333333"/>
+          <w:sz w:val="21"/>
+          <w:szCs w:val="21"/>
+        </w:rPr>
+        <w:sym w:font="Wingdings" w:char="F0E0"/>
+      </w:r>
+      <w:r>
+        <w:rPr>
+          <w:rFonts w:ascii="Rodk" w:eastAsia="Times New Roman" w:hAnsi="Rodk" w:cs="Helvetica"/>
+          <w:color w:val="333333"/>
+          <w:sz w:val="21"/>
+          <w:szCs w:val="21"/>
+        </w:rPr>
+        <w:t>click on Environment Variable under Advanced tab</w:t>
+      </w:r>
+      <w:r>
+        <w:rPr>
+          <w:rFonts w:ascii="Rodk" w:eastAsia="Times New Roman" w:hAnsi="Rodk" w:cs="Helvetica"/>
+          <w:color w:val="333333"/>
+          <w:sz w:val="21"/>
+          <w:szCs w:val="21"/>
+        </w:rPr>
+        <w:sym w:font="Wingdings" w:char="F0E0"/>
+      </w:r>
+      <w:r>
+        <w:rPr>
+          <w:rFonts w:ascii="Rodk" w:eastAsia="Times New Roman" w:hAnsi="Rodk" w:cs="Helvetica"/>
+          <w:color w:val="333333"/>
+          <w:sz w:val="21"/>
+          <w:szCs w:val="21"/>
+        </w:rPr>
+        <w:t xml:space="preserve"> edit the Path variable past the location where you installed the Tomcat</w:t>
+      </w:r>
+    </w:p>
+    <w:p>
+      <w:pPr>
+        <w:pStyle w:val="ListParagraph"/>
+        <w:shd w:val="clear" w:color="auto" w:fill="FFFFFF"/>
+        <w:spacing w:before="100" w:beforeAutospacing="1" w:after="100" w:afterAutospacing="1" w:line="270" w:lineRule="atLeast"/>
+        <w:ind w:left="735"/>
+        <w:rPr>
+          <w:rFonts w:ascii="Rodk" w:eastAsia="Times New Roman" w:hAnsi="Rodk" w:cs="Helvetica"/>
+          <w:color w:val="333333"/>
+          <w:sz w:val="21"/>
+          <w:szCs w:val="21"/>
+        </w:rPr>
+      </w:pPr>
+      <w:r>
+        <w:rPr>
+          <w:rFonts w:ascii="Rodk" w:eastAsia="Times New Roman" w:hAnsi="Rodk" w:cs="Helvetica"/>
+          <w:color w:val="333333"/>
+          <w:sz w:val="21"/>
+          <w:szCs w:val="21"/>
+        </w:rPr>
+        <w:t xml:space="preserve">            Or </w:t>
+      </w:r>
+    </w:p>
+    <w:p>
+      <w:pPr>
+        <w:pStyle w:val="ListParagraph"/>
+        <w:numPr>
+          <w:ilvl w:val="0"/>
+          <w:numId w:val="2"/>
+        </w:numPr>
+        <w:shd w:val="clear" w:color="auto" w:fill="FFFFFF"/>
+        <w:spacing w:before="100" w:beforeAutospacing="1" w:after="100" w:afterAutospacing="1" w:line="270" w:lineRule="atLeast"/>
+        <w:rPr>
+          <w:rFonts w:ascii="Rodk" w:eastAsia="Times New Roman" w:hAnsi="Rodk" w:cs="Helvetica"/>
+          <w:color w:val="333333"/>
+          <w:sz w:val="21"/>
+          <w:szCs w:val="21"/>
+        </w:rPr>
+      </w:pPr>
+      <w:proofErr w:type="spellStart"/>
+      <w:r>
+        <w:rPr>
+          <w:rFonts w:ascii="Rodk" w:eastAsia="Times New Roman" w:hAnsi="Rodk" w:cs="Helvetica"/>
+          <w:color w:val="333333"/>
+          <w:sz w:val="21"/>
+          <w:szCs w:val="21"/>
+        </w:rPr>
+        <w:t>javac</w:t>
+      </w:r>
+      <w:proofErr w:type="spellEnd"/>
+      <w:r>
+        <w:rPr>
+          <w:rFonts w:ascii="Rodk" w:eastAsia="Times New Roman" w:hAnsi="Rodk" w:cs="Helvetica"/>
+          <w:color w:val="333333"/>
+          <w:sz w:val="21"/>
+          <w:szCs w:val="21"/>
+        </w:rPr>
+        <w:t xml:space="preserve"> -cp TOMCAT_HOME\lib\servlet-api.jar" -d CLASS_DIRSRC_DIR\QuickServlet.java</w:t>
+      </w:r>
+    </w:p>
+    <w:p>
+      <w:pPr>
+        <w:pStyle w:val="ListParagraph"/>
+        <w:numPr>
+          <w:ilvl w:val="0"/>
+          <w:numId w:val="2"/>
+        </w:numPr>
+        <w:shd w:val="clear" w:color="auto" w:fill="FFFFFF"/>
+        <w:spacing w:before="100" w:beforeAutospacing="1" w:after="100" w:afterAutospacing="1" w:line="270" w:lineRule="atLeast"/>
+        <w:rPr>
+          <w:rFonts w:ascii="Rodk" w:eastAsia="Times New Roman" w:hAnsi="Rodk" w:cs="Helvetica"/>
+          <w:color w:val="333333"/>
+          <w:sz w:val="21"/>
+          <w:szCs w:val="21"/>
+        </w:rPr>
+      </w:pPr>
+      <w:r>
+        <w:rPr>
+          <w:rFonts w:ascii="Rodk" w:eastAsia="Times New Roman" w:hAnsi="Rodk" w:cs="Helvetica"/>
+          <w:color w:val="333333"/>
+          <w:sz w:val="21"/>
+          <w:szCs w:val="21"/>
+        </w:rPr>
+        <w:t>CLASS_DIR = </w:t>
+      </w:r>
+      <w:proofErr w:type="spellStart"/>
+      <w:r>
+        <w:rPr>
+          <w:rFonts w:ascii="Rodk" w:eastAsia="Times New Roman" w:hAnsi="Rodk" w:cs="Helvetica"/>
+          <w:color w:val="333333"/>
+          <w:sz w:val="21"/>
+          <w:szCs w:val="21"/>
+        </w:rPr>
+        <w:t>WebContent</w:t>
+      </w:r>
+      <w:proofErr w:type="spellEnd"/>
+      <w:r>
+        <w:rPr>
+          <w:rFonts w:ascii="Rodk" w:eastAsia="Times New Roman" w:hAnsi="Rodk" w:cs="Helvetica"/>
+          <w:color w:val="333333"/>
+          <w:sz w:val="21"/>
+          <w:szCs w:val="21"/>
+        </w:rPr>
+        <w:t>\WEB-INF\classes</w:t>
+      </w:r>
+    </w:p>
+    <w:p>
+      <w:pPr>
+        <w:pStyle w:val="ListParagraph"/>
+        <w:numPr>
+          <w:ilvl w:val="0"/>
+          <w:numId w:val="2"/>
+        </w:numPr>
+        <w:shd w:val="clear" w:color="auto" w:fill="FFFFFF"/>
+        <w:spacing w:before="100" w:beforeAutospacing="1" w:after="100" w:afterAutospacing="1" w:line="270" w:lineRule="atLeast"/>
+        <w:rPr>
+          <w:rFonts w:ascii="Rodk" w:eastAsia="Times New Roman" w:hAnsi="Rodk" w:cs="Helvetica"/>
+          <w:color w:val="333333"/>
+          <w:sz w:val="21"/>
+          <w:szCs w:val="21"/>
+        </w:rPr>
+      </w:pPr>
+      <w:r>
+        <w:rPr>
+          <w:rFonts w:ascii="Rodk" w:eastAsia="Times New Roman" w:hAnsi="Rodk" w:cs="Helvetica"/>
+          <w:color w:val="333333"/>
+          <w:sz w:val="21"/>
+          <w:szCs w:val="21"/>
+        </w:rPr>
+        <w:t>SRC_DIR = </w:t>
+      </w:r>
+      <w:proofErr w:type="spellStart"/>
+      <w:r>
+        <w:rPr>
+          <w:rFonts w:ascii="Rodk" w:eastAsia="Times New Roman" w:hAnsi="Rodk" w:cs="Helvetica"/>
+          <w:color w:val="333333"/>
+          <w:sz w:val="21"/>
+          <w:szCs w:val="21"/>
+        </w:rPr>
+        <w:t>src</w:t>
+      </w:r>
+      <w:proofErr w:type="spellEnd"/>
+      <w:r>
+        <w:rPr>
+          <w:rFonts w:ascii="Rodk" w:eastAsia="Times New Roman" w:hAnsi="Rodk" w:cs="Helvetica"/>
+          <w:color w:val="333333"/>
+          <w:sz w:val="21"/>
+          <w:szCs w:val="21"/>
+        </w:rPr>
+        <w:t>\net\</w:t>
+      </w:r>
+      <w:proofErr w:type="spellStart"/>
+      <w:r>
+        <w:rPr>
+          <w:rFonts w:ascii="Rodk" w:eastAsia="Times New Roman" w:hAnsi="Rodk" w:cs="Helvetica"/>
+          <w:color w:val="333333"/>
+          <w:sz w:val="21"/>
+          <w:szCs w:val="21"/>
+        </w:rPr>
+        <w:t>codejava</w:t>
+      </w:r>
+      <w:proofErr w:type="spellEnd"/>
+      <w:r>
+        <w:rPr>
+          <w:rFonts w:ascii="Rodk" w:eastAsia="Times New Roman" w:hAnsi="Rodk" w:cs="Helvetica"/>
+          <w:color w:val="333333"/>
+          <w:sz w:val="21"/>
+          <w:szCs w:val="21"/>
+        </w:rPr>
+        <w:t>\servlet</w:t>
+      </w:r>
+    </w:p>
+    <w:p>
+      <w:pPr>
+        <w:pStyle w:val="ListParagraph"/>
+        <w:shd w:val="clear" w:color="auto" w:fill="FFFFFF"/>
+        <w:spacing w:before="100" w:beforeAutospacing="1" w:after="100" w:afterAutospacing="1" w:line="270" w:lineRule="atLeast"/>
+        <w:ind w:left="735"/>
+        <w:rPr>
+          <w:rFonts w:ascii="Rodk" w:eastAsia="Times New Roman" w:hAnsi="Rodk" w:cs="Helvetica"/>
+          <w:color w:val="333333"/>
+          <w:sz w:val="21"/>
+          <w:szCs w:val="21"/>
+        </w:rPr>
+      </w:pPr>
+    </w:p>
+    <w:p>
+      <w:pPr>
+        <w:pStyle w:val="ListParagraph"/>
+        <w:shd w:val="clear" w:color="auto" w:fill="FFFFFF"/>
+        <w:spacing w:before="100" w:beforeAutospacing="1" w:after="100" w:afterAutospacing="1" w:line="270" w:lineRule="atLeast"/>
+        <w:ind w:left="735"/>
+        <w:rPr>
+          <w:rFonts w:ascii="Rodk" w:eastAsia="Times New Roman" w:hAnsi="Rodk" w:cs="Helvetica"/>
+          <w:color w:val="333333"/>
+          <w:sz w:val="21"/>
+          <w:szCs w:val="21"/>
+        </w:rPr>
+      </w:pPr>
+    </w:p>
+    <w:p>
+      <w:pPr>
         <w:rPr>
           <w:rFonts w:ascii="Helvetica" w:hAnsi="Helvetica"/>
           <w:b/>
@@ -127,67 +1047,10 @@
           <w:szCs w:val="30"/>
           <w:shd w:val="clear" w:color="auto" w:fill="FFFFFF"/>
         </w:rPr>
-        <w:t>Environment:</w:t>
-      </w:r>
-    </w:p>
-    <w:p>
-      <w:pPr>
-        <w:spacing w:after="0"/>
-        <w:ind w:left="720"/>
-        <w:rPr>
-          <w:rFonts w:ascii="Helvetica" w:hAnsi="Helvetica"/>
-          <w:b/>
-          <w:bCs/>
-          <w:color w:val="292F32"/>
-          <w:sz w:val="26"/>
-          <w:szCs w:val="24"/>
-          <w:shd w:val="clear" w:color="auto" w:fill="FFFFFF"/>
-        </w:rPr>
-      </w:pPr>
-      <w:r>
-        <w:rPr>
-          <w:rFonts w:ascii="Helvetica" w:hAnsi="Helvetica"/>
-          <w:b/>
-          <w:bCs/>
-          <w:color w:val="292F32"/>
-          <w:sz w:val="26"/>
-          <w:szCs w:val="24"/>
-          <w:shd w:val="clear" w:color="auto" w:fill="FFFFFF"/>
-        </w:rPr>
-        <w:t>IDE: STS-04</w:t>
-      </w:r>
-    </w:p>
-    <w:p>
-      <w:pPr>
-        <w:spacing w:after="0"/>
-        <w:ind w:left="720"/>
-        <w:rPr>
-          <w:rFonts w:ascii="Helvetica" w:hAnsi="Helvetica"/>
-          <w:b/>
-          <w:bCs/>
-          <w:color w:val="292F32"/>
-          <w:sz w:val="26"/>
-          <w:szCs w:val="24"/>
-          <w:shd w:val="clear" w:color="auto" w:fill="FFFFFF"/>
-        </w:rPr>
-      </w:pPr>
-      <w:r>
-        <w:rPr>
-          <w:rFonts w:ascii="Helvetica" w:hAnsi="Helvetica"/>
-          <w:b/>
-          <w:bCs/>
-          <w:color w:val="292F32"/>
-          <w:sz w:val="26"/>
-          <w:szCs w:val="24"/>
-          <w:shd w:val="clear" w:color="auto" w:fill="FFFFFF"/>
-        </w:rPr>
-        <w:t>Server: Tomcat-09</w:t>
-      </w:r>
-    </w:p>
-    <w:p>
-      <w:pPr>
-        <w:spacing w:after="0"/>
-        <w:ind w:left="720"/>
+      </w:pPr>
+    </w:p>
+    <w:p>
+      <w:pPr>
         <w:rPr>
           <w:rFonts w:ascii="Helvetica" w:hAnsi="Helvetica"/>
           <w:b/>
@@ -204,28 +1067,13 @@
           <w:b/>
           <w:bCs/>
           <w:color w:val="292F32"/>
-          <w:sz w:val="26"/>
-          <w:szCs w:val="24"/>
-          <w:shd w:val="clear" w:color="auto" w:fill="FFFFFF"/>
-        </w:rPr>
-        <w:t>Java 8</w:t>
-      </w:r>
-    </w:p>
-    <w:p>
-      <w:pPr>
-        <w:rPr>
-          <w:rFonts w:ascii="Helvetica" w:hAnsi="Helvetica"/>
-          <w:b/>
-          <w:bCs/>
-          <w:color w:val="292F32"/>
           <w:sz w:val="30"/>
           <w:szCs w:val="30"/>
           <w:shd w:val="clear" w:color="auto" w:fill="FFFFFF"/>
         </w:rPr>
-      </w:pPr>
-    </w:p>
-    <w:p>
-      <w:pPr>
+        <w:t>Project Structure</w:t>
+      </w:r>
+      <w:r>
         <w:rPr>
           <w:rFonts w:ascii="Helvetica" w:hAnsi="Helvetica"/>
           <w:b/>
@@ -235,8 +1083,11 @@
           <w:szCs w:val="30"/>
           <w:shd w:val="clear" w:color="auto" w:fill="FFFFFF"/>
         </w:rPr>
-      </w:pPr>
-      <w:r>
+        <w:t xml:space="preserve"> </w:t>
+      </w:r>
+    </w:p>
+    <w:p>
+      <w:pPr>
         <w:rPr>
           <w:rFonts w:ascii="Helvetica" w:hAnsi="Helvetica"/>
           <w:b/>
@@ -246,32 +1097,19 @@
           <w:szCs w:val="30"/>
           <w:shd w:val="clear" w:color="auto" w:fill="FFFFFF"/>
         </w:rPr>
-        <w:t>Project Structure:</w:t>
-      </w:r>
-    </w:p>
-    <w:p>
-      <w:pPr>
-        <w:rPr>
-          <w:rFonts w:ascii="Helvetica" w:hAnsi="Helvetica"/>
-          <w:b/>
-          <w:bCs/>
+      </w:pPr>
+      <w:r>
+        <w:rPr>
+          <w:rFonts w:ascii="Helvetica" w:hAnsi="Helvetica"/>
+          <w:b/>
+          <w:bCs/>
+          <w:noProof/>
           <w:color w:val="292F32"/>
           <w:sz w:val="30"/>
           <w:szCs w:val="30"/>
           <w:shd w:val="clear" w:color="auto" w:fill="FFFFFF"/>
         </w:rPr>
-      </w:pPr>
-      <w:r>
-        <w:rPr>
-          <w:rFonts w:ascii="Helvetica" w:hAnsi="Helvetica"/>
-          <w:b/>
-          <w:bCs/>
-          <w:noProof/>
-          <w:color w:val="292F32"/>
-          <w:sz w:val="30"/>
-          <w:szCs w:val="30"/>
-          <w:shd w:val="clear" w:color="auto" w:fill="FFFFFF"/>
-        </w:rPr>
+        <w:lastRenderedPageBreak/>
         <w:drawing>
           <wp:inline distT="0" distB="0" distL="0" distR="0" wp14:anchorId="7795206C" wp14:editId="4F58D2F1">
             <wp:extent cx="4467225" cy="5686425"/>
@@ -290,7 +1128,7 @@
                     </pic:cNvPicPr>
                   </pic:nvPicPr>
                   <pic:blipFill>
-                    <a:blip r:embed="rId4">
+                    <a:blip r:embed="rId9">
                       <a:extLst>
                         <a:ext uri="{28A0092B-C50C-407E-A947-70E740481C1C}">
                           <a14:useLocalDpi xmlns:a14="http://schemas.microsoft.com/office/drawing/2010/main" val="0"/>
@@ -514,6 +1352,7 @@
           <w:szCs w:val="30"/>
           <w:shd w:val="clear" w:color="auto" w:fill="FFFFFF"/>
         </w:rPr>
+        <w:lastRenderedPageBreak/>
         <w:drawing>
           <wp:inline distT="0" distB="0" distL="0" distR="0" wp14:anchorId="53DE8DD0" wp14:editId="64D00E7C">
             <wp:extent cx="6722533" cy="3781425"/>
@@ -532,7 +1371,7 @@
                     </pic:cNvPicPr>
                   </pic:nvPicPr>
                   <pic:blipFill>
-                    <a:blip r:embed="rId5" cstate="print">
+                    <a:blip r:embed="rId10" cstate="print">
                       <a:extLst>
                         <a:ext uri="{28A0092B-C50C-407E-A947-70E740481C1C}">
                           <a14:useLocalDpi xmlns:a14="http://schemas.microsoft.com/office/drawing/2010/main" val="0"/>
@@ -586,20 +1425,7 @@
           <w:szCs w:val="24"/>
           <w:shd w:val="clear" w:color="auto" w:fill="FFFFFF"/>
         </w:rPr>
-        <w:lastRenderedPageBreak/>
-        <w:t>Step 2: When entered the Correct username</w:t>
-      </w:r>
-      <w:r>
-        <w:rPr>
-          <w:rFonts w:ascii="Helvetica" w:hAnsi="Helvetica"/>
-          <w:b/>
-          <w:bCs/>
-          <w:color w:val="292F32"/>
-          <w:sz w:val="24"/>
-          <w:szCs w:val="24"/>
-          <w:shd w:val="clear" w:color="auto" w:fill="FFFFFF"/>
-        </w:rPr>
-        <w:t xml:space="preserve"> and Password will direct to Dashboard.</w:t>
+        <w:t>Step 2: When entered the Correct username and Password will direct to Dashboard.</w:t>
       </w:r>
       <w:r>
         <w:rPr>
@@ -630,7 +1456,7 @@
                     </pic:cNvPicPr>
                   </pic:nvPicPr>
                   <pic:blipFill>
-                    <a:blip r:embed="rId6" cstate="print">
+                    <a:blip r:embed="rId11" cstate="print">
                       <a:extLst>
                         <a:ext uri="{28A0092B-C50C-407E-A947-70E740481C1C}">
                           <a14:useLocalDpi xmlns:a14="http://schemas.microsoft.com/office/drawing/2010/main" val="0"/>
@@ -847,6 +1673,7 @@
           <w:szCs w:val="24"/>
           <w:shd w:val="clear" w:color="auto" w:fill="FFFFFF"/>
         </w:rPr>
+        <w:lastRenderedPageBreak/>
         <w:drawing>
           <wp:inline distT="0" distB="0" distL="0" distR="0" wp14:anchorId="638A8010" wp14:editId="5F0F736E">
             <wp:extent cx="6858000" cy="3857625"/>
@@ -865,7 +1692,7 @@
                     </pic:cNvPicPr>
                   </pic:nvPicPr>
                   <pic:blipFill>
-                    <a:blip r:embed="rId7" cstate="print">
+                    <a:blip r:embed="rId12" cstate="print">
                       <a:extLst>
                         <a:ext uri="{28A0092B-C50C-407E-A947-70E740481C1C}">
                           <a14:useLocalDpi xmlns:a14="http://schemas.microsoft.com/office/drawing/2010/main" val="0"/>
@@ -1028,7 +1855,7 @@
                     </pic:cNvPicPr>
                   </pic:nvPicPr>
                   <pic:blipFill>
-                    <a:blip r:embed="rId8" cstate="print">
+                    <a:blip r:embed="rId13" cstate="print">
                       <a:extLst>
                         <a:ext uri="{28A0092B-C50C-407E-A947-70E740481C1C}">
                           <a14:useLocalDpi xmlns:a14="http://schemas.microsoft.com/office/drawing/2010/main" val="0"/>
@@ -1075,10 +1902,9 @@
     </w:p>
     <w:p>
       <w:r>
+        <w:lastRenderedPageBreak/>
         <w:t xml:space="preserve"> </w:t>
       </w:r>
-      <w:bookmarkStart w:id="0" w:name="_GoBack"/>
-      <w:bookmarkEnd w:id="0"/>
     </w:p>
     <w:sectPr>
       <w:pgSz w:w="12240" w:h="15840"/>
@@ -1088,6 +1914,547 @@
     </w:sectPr>
   </w:body>
 </w:document>
+</file>
+
+<file path=word/numbering.xml><?xml version="1.0" encoding="utf-8"?>
+<w:numbering xmlns:wpc="http://schemas.microsoft.com/office/word/2010/wordprocessingCanvas" xmlns:cx="http://schemas.microsoft.com/office/drawing/2014/chartex" xmlns:cx1="http://schemas.microsoft.com/office/drawing/2015/9/8/chartex" xmlns:cx2="http://schemas.microsoft.com/office/drawing/2015/10/21/chartex" xmlns:cx3="http://schemas.microsoft.com/office/drawing/2016/5/9/chartex" xmlns:cx4="http://schemas.microsoft.com/office/drawing/2016/5/10/chartex" xmlns:cx5="http://schemas.microsoft.com/office/drawing/2016/5/11/chartex" xmlns:cx6="http://schemas.microsoft.com/office/drawing/2016/5/12/chartex" xmlns:cx7="http://schemas.microsoft.com/office/drawing/2016/5/13/chartex" xmlns:cx8="http://schemas.microsoft.com/office/drawing/2016/5/14/chartex" xmlns:mc="http://schemas.openxmlformats.org/markup-compatibility/2006" xmlns:aink="http://schemas.microsoft.com/office/drawing/2016/ink" xmlns:am3d="http://schemas.microsoft.com/office/drawing/2017/model3d" xmlns:o="urn:schemas-microsoft-com:office:office" xmlns:r="http://schemas.openxmlformats.org/officeDocument/2006/relationships" xmlns:m="http://schemas.openxmlformats.org/officeDocument/2006/math" xmlns:v="urn:schemas-microsoft-com:vml" xmlns:wp14="http://schemas.microsoft.com/office/word/2010/wordprocessingDrawing" xmlns:wp="http://schemas.openxmlformats.org/drawingml/2006/wordprocessingDrawing" xmlns:w10="urn:schemas-microsoft-com:office:word" xmlns:w="http://schemas.openxmlformats.org/wordprocessingml/2006/main" xmlns:w14="http://schemas.microsoft.com/office/word/2010/wordml" xmlns:w15="http://schemas.microsoft.com/office/word/2012/wordml" xmlns:w16cid="http://schemas.microsoft.com/office/word/2016/wordml/cid" xmlns:w16se="http://schemas.microsoft.com/office/word/2015/wordml/symex" xmlns:wpg="http://schemas.microsoft.com/office/word/2010/wordprocessingGroup" xmlns:wpi="http://schemas.microsoft.com/office/word/2010/wordprocessingInk" xmlns:wne="http://schemas.microsoft.com/office/word/2006/wordml" xmlns:wps="http://schemas.microsoft.com/office/word/2010/wordprocessingShape" mc:Ignorable="w14 w15 w16se w16cid wp14">
+  <w:abstractNum w:abstractNumId="0" w15:restartNumberingAfterBreak="0">
+    <w:nsid w:val="269E42EC"/>
+    <w:multiLevelType w:val="hybridMultilevel"/>
+    <w:tmpl w:val="532AF68A"/>
+    <w:lvl w:ilvl="0" w:tplc="04090001">
+      <w:start w:val="1"/>
+      <w:numFmt w:val="bullet"/>
+      <w:lvlText w:val=""/>
+      <w:lvlJc w:val="left"/>
+      <w:pPr>
+        <w:ind w:left="735" w:hanging="360"/>
+      </w:pPr>
+      <w:rPr>
+        <w:rFonts w:ascii="Symbol" w:hAnsi="Symbol" w:hint="default"/>
+      </w:rPr>
+    </w:lvl>
+    <w:lvl w:ilvl="1" w:tplc="04090003" w:tentative="1">
+      <w:start w:val="1"/>
+      <w:numFmt w:val="bullet"/>
+      <w:lvlText w:val="o"/>
+      <w:lvlJc w:val="left"/>
+      <w:pPr>
+        <w:ind w:left="1455" w:hanging="360"/>
+      </w:pPr>
+      <w:rPr>
+        <w:rFonts w:ascii="Courier New" w:hAnsi="Courier New" w:cs="Courier New" w:hint="default"/>
+      </w:rPr>
+    </w:lvl>
+    <w:lvl w:ilvl="2" w:tplc="04090005" w:tentative="1">
+      <w:start w:val="1"/>
+      <w:numFmt w:val="bullet"/>
+      <w:lvlText w:val=""/>
+      <w:lvlJc w:val="left"/>
+      <w:pPr>
+        <w:ind w:left="2175" w:hanging="360"/>
+      </w:pPr>
+      <w:rPr>
+        <w:rFonts w:ascii="Wingdings" w:hAnsi="Wingdings" w:hint="default"/>
+      </w:rPr>
+    </w:lvl>
+    <w:lvl w:ilvl="3" w:tplc="04090001" w:tentative="1">
+      <w:start w:val="1"/>
+      <w:numFmt w:val="bullet"/>
+      <w:lvlText w:val=""/>
+      <w:lvlJc w:val="left"/>
+      <w:pPr>
+        <w:ind w:left="2895" w:hanging="360"/>
+      </w:pPr>
+      <w:rPr>
+        <w:rFonts w:ascii="Symbol" w:hAnsi="Symbol" w:hint="default"/>
+      </w:rPr>
+    </w:lvl>
+    <w:lvl w:ilvl="4" w:tplc="04090003" w:tentative="1">
+      <w:start w:val="1"/>
+      <w:numFmt w:val="bullet"/>
+      <w:lvlText w:val="o"/>
+      <w:lvlJc w:val="left"/>
+      <w:pPr>
+        <w:ind w:left="3615" w:hanging="360"/>
+      </w:pPr>
+      <w:rPr>
+        <w:rFonts w:ascii="Courier New" w:hAnsi="Courier New" w:cs="Courier New" w:hint="default"/>
+      </w:rPr>
+    </w:lvl>
+    <w:lvl w:ilvl="5" w:tplc="04090005" w:tentative="1">
+      <w:start w:val="1"/>
+      <w:numFmt w:val="bullet"/>
+      <w:lvlText w:val=""/>
+      <w:lvlJc w:val="left"/>
+      <w:pPr>
+        <w:ind w:left="4335" w:hanging="360"/>
+      </w:pPr>
+      <w:rPr>
+        <w:rFonts w:ascii="Wingdings" w:hAnsi="Wingdings" w:hint="default"/>
+      </w:rPr>
+    </w:lvl>
+    <w:lvl w:ilvl="6" w:tplc="04090001" w:tentative="1">
+      <w:start w:val="1"/>
+      <w:numFmt w:val="bullet"/>
+      <w:lvlText w:val=""/>
+      <w:lvlJc w:val="left"/>
+      <w:pPr>
+        <w:ind w:left="5055" w:hanging="360"/>
+      </w:pPr>
+      <w:rPr>
+        <w:rFonts w:ascii="Symbol" w:hAnsi="Symbol" w:hint="default"/>
+      </w:rPr>
+    </w:lvl>
+    <w:lvl w:ilvl="7" w:tplc="04090003" w:tentative="1">
+      <w:start w:val="1"/>
+      <w:numFmt w:val="bullet"/>
+      <w:lvlText w:val="o"/>
+      <w:lvlJc w:val="left"/>
+      <w:pPr>
+        <w:ind w:left="5775" w:hanging="360"/>
+      </w:pPr>
+      <w:rPr>
+        <w:rFonts w:ascii="Courier New" w:hAnsi="Courier New" w:cs="Courier New" w:hint="default"/>
+      </w:rPr>
+    </w:lvl>
+    <w:lvl w:ilvl="8" w:tplc="04090005" w:tentative="1">
+      <w:start w:val="1"/>
+      <w:numFmt w:val="bullet"/>
+      <w:lvlText w:val=""/>
+      <w:lvlJc w:val="left"/>
+      <w:pPr>
+        <w:ind w:left="6495" w:hanging="360"/>
+      </w:pPr>
+      <w:rPr>
+        <w:rFonts w:ascii="Wingdings" w:hAnsi="Wingdings" w:hint="default"/>
+      </w:rPr>
+    </w:lvl>
+  </w:abstractNum>
+  <w:abstractNum w:abstractNumId="1" w15:restartNumberingAfterBreak="0">
+    <w:nsid w:val="667F5D3E"/>
+    <w:multiLevelType w:val="hybridMultilevel"/>
+    <w:tmpl w:val="D22EE79A"/>
+    <w:lvl w:ilvl="0" w:tplc="04090001">
+      <w:start w:val="1"/>
+      <w:numFmt w:val="bullet"/>
+      <w:lvlText w:val=""/>
+      <w:lvlJc w:val="left"/>
+      <w:pPr>
+        <w:ind w:left="1455" w:hanging="360"/>
+      </w:pPr>
+      <w:rPr>
+        <w:rFonts w:ascii="Symbol" w:hAnsi="Symbol" w:hint="default"/>
+      </w:rPr>
+    </w:lvl>
+    <w:lvl w:ilvl="1" w:tplc="04090003" w:tentative="1">
+      <w:start w:val="1"/>
+      <w:numFmt w:val="bullet"/>
+      <w:lvlText w:val="o"/>
+      <w:lvlJc w:val="left"/>
+      <w:pPr>
+        <w:ind w:left="2175" w:hanging="360"/>
+      </w:pPr>
+      <w:rPr>
+        <w:rFonts w:ascii="Courier New" w:hAnsi="Courier New" w:cs="Courier New" w:hint="default"/>
+      </w:rPr>
+    </w:lvl>
+    <w:lvl w:ilvl="2" w:tplc="04090005" w:tentative="1">
+      <w:start w:val="1"/>
+      <w:numFmt w:val="bullet"/>
+      <w:lvlText w:val=""/>
+      <w:lvlJc w:val="left"/>
+      <w:pPr>
+        <w:ind w:left="2895" w:hanging="360"/>
+      </w:pPr>
+      <w:rPr>
+        <w:rFonts w:ascii="Wingdings" w:hAnsi="Wingdings" w:hint="default"/>
+      </w:rPr>
+    </w:lvl>
+    <w:lvl w:ilvl="3" w:tplc="04090001" w:tentative="1">
+      <w:start w:val="1"/>
+      <w:numFmt w:val="bullet"/>
+      <w:lvlText w:val=""/>
+      <w:lvlJc w:val="left"/>
+      <w:pPr>
+        <w:ind w:left="3615" w:hanging="360"/>
+      </w:pPr>
+      <w:rPr>
+        <w:rFonts w:ascii="Symbol" w:hAnsi="Symbol" w:hint="default"/>
+      </w:rPr>
+    </w:lvl>
+    <w:lvl w:ilvl="4" w:tplc="04090003" w:tentative="1">
+      <w:start w:val="1"/>
+      <w:numFmt w:val="bullet"/>
+      <w:lvlText w:val="o"/>
+      <w:lvlJc w:val="left"/>
+      <w:pPr>
+        <w:ind w:left="4335" w:hanging="360"/>
+      </w:pPr>
+      <w:rPr>
+        <w:rFonts w:ascii="Courier New" w:hAnsi="Courier New" w:cs="Courier New" w:hint="default"/>
+      </w:rPr>
+    </w:lvl>
+    <w:lvl w:ilvl="5" w:tplc="04090005" w:tentative="1">
+      <w:start w:val="1"/>
+      <w:numFmt w:val="bullet"/>
+      <w:lvlText w:val=""/>
+      <w:lvlJc w:val="left"/>
+      <w:pPr>
+        <w:ind w:left="5055" w:hanging="360"/>
+      </w:pPr>
+      <w:rPr>
+        <w:rFonts w:ascii="Wingdings" w:hAnsi="Wingdings" w:hint="default"/>
+      </w:rPr>
+    </w:lvl>
+    <w:lvl w:ilvl="6" w:tplc="04090001" w:tentative="1">
+      <w:start w:val="1"/>
+      <w:numFmt w:val="bullet"/>
+      <w:lvlText w:val=""/>
+      <w:lvlJc w:val="left"/>
+      <w:pPr>
+        <w:ind w:left="5775" w:hanging="360"/>
+      </w:pPr>
+      <w:rPr>
+        <w:rFonts w:ascii="Symbol" w:hAnsi="Symbol" w:hint="default"/>
+      </w:rPr>
+    </w:lvl>
+    <w:lvl w:ilvl="7" w:tplc="04090003" w:tentative="1">
+      <w:start w:val="1"/>
+      <w:numFmt w:val="bullet"/>
+      <w:lvlText w:val="o"/>
+      <w:lvlJc w:val="left"/>
+      <w:pPr>
+        <w:ind w:left="6495" w:hanging="360"/>
+      </w:pPr>
+      <w:rPr>
+        <w:rFonts w:ascii="Courier New" w:hAnsi="Courier New" w:cs="Courier New" w:hint="default"/>
+      </w:rPr>
+    </w:lvl>
+    <w:lvl w:ilvl="8" w:tplc="04090005" w:tentative="1">
+      <w:start w:val="1"/>
+      <w:numFmt w:val="bullet"/>
+      <w:lvlText w:val=""/>
+      <w:lvlJc w:val="left"/>
+      <w:pPr>
+        <w:ind w:left="7215" w:hanging="360"/>
+      </w:pPr>
+      <w:rPr>
+        <w:rFonts w:ascii="Wingdings" w:hAnsi="Wingdings" w:hint="default"/>
+      </w:rPr>
+    </w:lvl>
+  </w:abstractNum>
+  <w:abstractNum w:abstractNumId="2" w15:restartNumberingAfterBreak="0">
+    <w:nsid w:val="698434E4"/>
+    <w:multiLevelType w:val="multilevel"/>
+    <w:tmpl w:val="8F60D780"/>
+    <w:lvl w:ilvl="0">
+      <w:start w:val="1"/>
+      <w:numFmt w:val="bullet"/>
+      <w:lvlText w:val=""/>
+      <w:lvlJc w:val="left"/>
+      <w:pPr>
+        <w:tabs>
+          <w:tab w:val="num" w:pos="1800"/>
+        </w:tabs>
+        <w:ind w:left="1800" w:hanging="360"/>
+      </w:pPr>
+      <w:rPr>
+        <w:rFonts w:ascii="Symbol" w:hAnsi="Symbol" w:hint="default"/>
+        <w:sz w:val="20"/>
+      </w:rPr>
+    </w:lvl>
+    <w:lvl w:ilvl="1" w:tentative="1">
+      <w:start w:val="1"/>
+      <w:numFmt w:val="bullet"/>
+      <w:lvlText w:val="o"/>
+      <w:lvlJc w:val="left"/>
+      <w:pPr>
+        <w:tabs>
+          <w:tab w:val="num" w:pos="2520"/>
+        </w:tabs>
+        <w:ind w:left="2520" w:hanging="360"/>
+      </w:pPr>
+      <w:rPr>
+        <w:rFonts w:ascii="Courier New" w:hAnsi="Courier New" w:hint="default"/>
+        <w:sz w:val="20"/>
+      </w:rPr>
+    </w:lvl>
+    <w:lvl w:ilvl="2" w:tentative="1">
+      <w:start w:val="1"/>
+      <w:numFmt w:val="bullet"/>
+      <w:lvlText w:val=""/>
+      <w:lvlJc w:val="left"/>
+      <w:pPr>
+        <w:tabs>
+          <w:tab w:val="num" w:pos="3240"/>
+        </w:tabs>
+        <w:ind w:left="3240" w:hanging="360"/>
+      </w:pPr>
+      <w:rPr>
+        <w:rFonts w:ascii="Wingdings" w:hAnsi="Wingdings" w:hint="default"/>
+        <w:sz w:val="20"/>
+      </w:rPr>
+    </w:lvl>
+    <w:lvl w:ilvl="3" w:tentative="1">
+      <w:start w:val="1"/>
+      <w:numFmt w:val="bullet"/>
+      <w:lvlText w:val=""/>
+      <w:lvlJc w:val="left"/>
+      <w:pPr>
+        <w:tabs>
+          <w:tab w:val="num" w:pos="3960"/>
+        </w:tabs>
+        <w:ind w:left="3960" w:hanging="360"/>
+      </w:pPr>
+      <w:rPr>
+        <w:rFonts w:ascii="Wingdings" w:hAnsi="Wingdings" w:hint="default"/>
+        <w:sz w:val="20"/>
+      </w:rPr>
+    </w:lvl>
+    <w:lvl w:ilvl="4" w:tentative="1">
+      <w:start w:val="1"/>
+      <w:numFmt w:val="bullet"/>
+      <w:lvlText w:val=""/>
+      <w:lvlJc w:val="left"/>
+      <w:pPr>
+        <w:tabs>
+          <w:tab w:val="num" w:pos="4680"/>
+        </w:tabs>
+        <w:ind w:left="4680" w:hanging="360"/>
+      </w:pPr>
+      <w:rPr>
+        <w:rFonts w:ascii="Wingdings" w:hAnsi="Wingdings" w:hint="default"/>
+        <w:sz w:val="20"/>
+      </w:rPr>
+    </w:lvl>
+    <w:lvl w:ilvl="5" w:tentative="1">
+      <w:start w:val="1"/>
+      <w:numFmt w:val="bullet"/>
+      <w:lvlText w:val=""/>
+      <w:lvlJc w:val="left"/>
+      <w:pPr>
+        <w:tabs>
+          <w:tab w:val="num" w:pos="5400"/>
+        </w:tabs>
+        <w:ind w:left="5400" w:hanging="360"/>
+      </w:pPr>
+      <w:rPr>
+        <w:rFonts w:ascii="Wingdings" w:hAnsi="Wingdings" w:hint="default"/>
+        <w:sz w:val="20"/>
+      </w:rPr>
+    </w:lvl>
+    <w:lvl w:ilvl="6" w:tentative="1">
+      <w:start w:val="1"/>
+      <w:numFmt w:val="bullet"/>
+      <w:lvlText w:val=""/>
+      <w:lvlJc w:val="left"/>
+      <w:pPr>
+        <w:tabs>
+          <w:tab w:val="num" w:pos="6120"/>
+        </w:tabs>
+        <w:ind w:left="6120" w:hanging="360"/>
+      </w:pPr>
+      <w:rPr>
+        <w:rFonts w:ascii="Wingdings" w:hAnsi="Wingdings" w:hint="default"/>
+        <w:sz w:val="20"/>
+      </w:rPr>
+    </w:lvl>
+    <w:lvl w:ilvl="7" w:tentative="1">
+      <w:start w:val="1"/>
+      <w:numFmt w:val="bullet"/>
+      <w:lvlText w:val=""/>
+      <w:lvlJc w:val="left"/>
+      <w:pPr>
+        <w:tabs>
+          <w:tab w:val="num" w:pos="6840"/>
+        </w:tabs>
+        <w:ind w:left="6840" w:hanging="360"/>
+      </w:pPr>
+      <w:rPr>
+        <w:rFonts w:ascii="Wingdings" w:hAnsi="Wingdings" w:hint="default"/>
+        <w:sz w:val="20"/>
+      </w:rPr>
+    </w:lvl>
+    <w:lvl w:ilvl="8" w:tentative="1">
+      <w:start w:val="1"/>
+      <w:numFmt w:val="bullet"/>
+      <w:lvlText w:val=""/>
+      <w:lvlJc w:val="left"/>
+      <w:pPr>
+        <w:tabs>
+          <w:tab w:val="num" w:pos="7560"/>
+        </w:tabs>
+        <w:ind w:left="7560" w:hanging="360"/>
+      </w:pPr>
+      <w:rPr>
+        <w:rFonts w:ascii="Wingdings" w:hAnsi="Wingdings" w:hint="default"/>
+        <w:sz w:val="20"/>
+      </w:rPr>
+    </w:lvl>
+  </w:abstractNum>
+  <w:abstractNum w:abstractNumId="3" w15:restartNumberingAfterBreak="0">
+    <w:nsid w:val="79191083"/>
+    <w:multiLevelType w:val="multilevel"/>
+    <w:tmpl w:val="4D6461B0"/>
+    <w:lvl w:ilvl="0">
+      <w:start w:val="1"/>
+      <w:numFmt w:val="bullet"/>
+      <w:lvlText w:val=""/>
+      <w:lvlJc w:val="left"/>
+      <w:pPr>
+        <w:tabs>
+          <w:tab w:val="num" w:pos="720"/>
+        </w:tabs>
+        <w:ind w:left="720" w:hanging="360"/>
+      </w:pPr>
+      <w:rPr>
+        <w:rFonts w:ascii="Symbol" w:hAnsi="Symbol" w:hint="default"/>
+        <w:sz w:val="20"/>
+      </w:rPr>
+    </w:lvl>
+    <w:lvl w:ilvl="1" w:tentative="1">
+      <w:start w:val="1"/>
+      <w:numFmt w:val="bullet"/>
+      <w:lvlText w:val="o"/>
+      <w:lvlJc w:val="left"/>
+      <w:pPr>
+        <w:tabs>
+          <w:tab w:val="num" w:pos="1440"/>
+        </w:tabs>
+        <w:ind w:left="1440" w:hanging="360"/>
+      </w:pPr>
+      <w:rPr>
+        <w:rFonts w:ascii="Courier New" w:hAnsi="Courier New" w:hint="default"/>
+        <w:sz w:val="20"/>
+      </w:rPr>
+    </w:lvl>
+    <w:lvl w:ilvl="2" w:tentative="1">
+      <w:start w:val="1"/>
+      <w:numFmt w:val="bullet"/>
+      <w:lvlText w:val=""/>
+      <w:lvlJc w:val="left"/>
+      <w:pPr>
+        <w:tabs>
+          <w:tab w:val="num" w:pos="2160"/>
+        </w:tabs>
+        <w:ind w:left="2160" w:hanging="360"/>
+      </w:pPr>
+      <w:rPr>
+        <w:rFonts w:ascii="Wingdings" w:hAnsi="Wingdings" w:hint="default"/>
+        <w:sz w:val="20"/>
+      </w:rPr>
+    </w:lvl>
+    <w:lvl w:ilvl="3" w:tentative="1">
+      <w:start w:val="1"/>
+      <w:numFmt w:val="bullet"/>
+      <w:lvlText w:val=""/>
+      <w:lvlJc w:val="left"/>
+      <w:pPr>
+        <w:tabs>
+          <w:tab w:val="num" w:pos="2880"/>
+        </w:tabs>
+        <w:ind w:left="2880" w:hanging="360"/>
+      </w:pPr>
+      <w:rPr>
+        <w:rFonts w:ascii="Wingdings" w:hAnsi="Wingdings" w:hint="default"/>
+        <w:sz w:val="20"/>
+      </w:rPr>
+    </w:lvl>
+    <w:lvl w:ilvl="4" w:tentative="1">
+      <w:start w:val="1"/>
+      <w:numFmt w:val="bullet"/>
+      <w:lvlText w:val=""/>
+      <w:lvlJc w:val="left"/>
+      <w:pPr>
+        <w:tabs>
+          <w:tab w:val="num" w:pos="3600"/>
+        </w:tabs>
+        <w:ind w:left="3600" w:hanging="360"/>
+      </w:pPr>
+      <w:rPr>
+        <w:rFonts w:ascii="Wingdings" w:hAnsi="Wingdings" w:hint="default"/>
+        <w:sz w:val="20"/>
+      </w:rPr>
+    </w:lvl>
+    <w:lvl w:ilvl="5" w:tentative="1">
+      <w:start w:val="1"/>
+      <w:numFmt w:val="bullet"/>
+      <w:lvlText w:val=""/>
+      <w:lvlJc w:val="left"/>
+      <w:pPr>
+        <w:tabs>
+          <w:tab w:val="num" w:pos="4320"/>
+        </w:tabs>
+        <w:ind w:left="4320" w:hanging="360"/>
+      </w:pPr>
+      <w:rPr>
+        <w:rFonts w:ascii="Wingdings" w:hAnsi="Wingdings" w:hint="default"/>
+        <w:sz w:val="20"/>
+      </w:rPr>
+    </w:lvl>
+    <w:lvl w:ilvl="6" w:tentative="1">
+      <w:start w:val="1"/>
+      <w:numFmt w:val="bullet"/>
+      <w:lvlText w:val=""/>
+      <w:lvlJc w:val="left"/>
+      <w:pPr>
+        <w:tabs>
+          <w:tab w:val="num" w:pos="5040"/>
+        </w:tabs>
+        <w:ind w:left="5040" w:hanging="360"/>
+      </w:pPr>
+      <w:rPr>
+        <w:rFonts w:ascii="Wingdings" w:hAnsi="Wingdings" w:hint="default"/>
+        <w:sz w:val="20"/>
+      </w:rPr>
+    </w:lvl>
+    <w:lvl w:ilvl="7" w:tentative="1">
+      <w:start w:val="1"/>
+      <w:numFmt w:val="bullet"/>
+      <w:lvlText w:val=""/>
+      <w:lvlJc w:val="left"/>
+      <w:pPr>
+        <w:tabs>
+          <w:tab w:val="num" w:pos="5760"/>
+        </w:tabs>
+        <w:ind w:left="5760" w:hanging="360"/>
+      </w:pPr>
+      <w:rPr>
+        <w:rFonts w:ascii="Wingdings" w:hAnsi="Wingdings" w:hint="default"/>
+        <w:sz w:val="20"/>
+      </w:rPr>
+    </w:lvl>
+    <w:lvl w:ilvl="8" w:tentative="1">
+      <w:start w:val="1"/>
+      <w:numFmt w:val="bullet"/>
+      <w:lvlText w:val=""/>
+      <w:lvlJc w:val="left"/>
+      <w:pPr>
+        <w:tabs>
+          <w:tab w:val="num" w:pos="6480"/>
+        </w:tabs>
+        <w:ind w:left="6480" w:hanging="360"/>
+      </w:pPr>
+      <w:rPr>
+        <w:rFonts w:ascii="Wingdings" w:hAnsi="Wingdings" w:hint="default"/>
+        <w:sz w:val="20"/>
+      </w:rPr>
+    </w:lvl>
+  </w:abstractNum>
+  <w:num w:numId="1">
+    <w:abstractNumId w:val="3"/>
+  </w:num>
+  <w:num w:numId="2">
+    <w:abstractNumId w:val="0"/>
+  </w:num>
+  <w:num w:numId="3">
+    <w:abstractNumId w:val="2"/>
+  </w:num>
+  <w:num w:numId="4">
+    <w:abstractNumId w:val="1"/>
+  </w:num>
+</w:numbering>
 </file>
 
 <file path=word/styles.xml><?xml version="1.0" encoding="utf-8"?>
@@ -1510,6 +2877,28 @@
       <w:szCs w:val="32"/>
     </w:rPr>
   </w:style>
+  <w:style w:type="paragraph" w:styleId="Heading2">
+    <w:name w:val="heading 2"/>
+    <w:basedOn w:val="Normal"/>
+    <w:next w:val="Normal"/>
+    <w:link w:val="Heading2Char"/>
+    <w:uiPriority w:val="9"/>
+    <w:unhideWhenUsed/>
+    <w:qFormat/>
+    <w:rsid w:val="00E1249B"/>
+    <w:pPr>
+      <w:keepNext/>
+      <w:keepLines/>
+      <w:spacing w:before="40" w:after="0"/>
+      <w:outlineLvl w:val="1"/>
+    </w:pPr>
+    <w:rPr>
+      <w:rFonts w:asciiTheme="majorHAnsi" w:eastAsiaTheme="majorEastAsia" w:hAnsiTheme="majorHAnsi" w:cstheme="majorBidi"/>
+      <w:color w:val="2F5496" w:themeColor="accent1" w:themeShade="BF"/>
+      <w:sz w:val="26"/>
+      <w:szCs w:val="26"/>
+    </w:rPr>
+  </w:style>
   <w:style w:type="character" w:default="1" w:styleId="DefaultParagraphFont">
     <w:name w:val="Default Paragraph Font"/>
     <w:uiPriority w:val="1"/>
@@ -1548,6 +2937,64 @@
       <w:color w:val="2F5496" w:themeColor="accent1" w:themeShade="BF"/>
       <w:sz w:val="32"/>
       <w:szCs w:val="32"/>
+    </w:rPr>
+  </w:style>
+  <w:style w:type="character" w:styleId="Hyperlink">
+    <w:name w:val="Hyperlink"/>
+    <w:basedOn w:val="DefaultParagraphFont"/>
+    <w:uiPriority w:val="99"/>
+    <w:unhideWhenUsed/>
+    <w:rsid w:val="00E1249B"/>
+    <w:rPr>
+      <w:color w:val="0000FF"/>
+      <w:u w:val="single"/>
+    </w:rPr>
+  </w:style>
+  <w:style w:type="paragraph" w:styleId="ListParagraph">
+    <w:name w:val="List Paragraph"/>
+    <w:basedOn w:val="Normal"/>
+    <w:uiPriority w:val="34"/>
+    <w:qFormat/>
+    <w:rsid w:val="00E1249B"/>
+    <w:pPr>
+      <w:ind w:left="720"/>
+      <w:contextualSpacing/>
+    </w:pPr>
+  </w:style>
+  <w:style w:type="character" w:styleId="Strong">
+    <w:name w:val="Strong"/>
+    <w:basedOn w:val="DefaultParagraphFont"/>
+    <w:uiPriority w:val="22"/>
+    <w:qFormat/>
+    <w:rsid w:val="00E1249B"/>
+    <w:rPr>
+      <w:b/>
+      <w:bCs/>
+    </w:rPr>
+  </w:style>
+  <w:style w:type="character" w:customStyle="1" w:styleId="Heading2Char">
+    <w:name w:val="Heading 2 Char"/>
+    <w:basedOn w:val="DefaultParagraphFont"/>
+    <w:link w:val="Heading2"/>
+    <w:uiPriority w:val="9"/>
+    <w:rsid w:val="00E1249B"/>
+    <w:rPr>
+      <w:rFonts w:asciiTheme="majorHAnsi" w:eastAsiaTheme="majorEastAsia" w:hAnsiTheme="majorHAnsi" w:cstheme="majorBidi"/>
+      <w:color w:val="2F5496" w:themeColor="accent1" w:themeShade="BF"/>
+      <w:sz w:val="26"/>
+      <w:szCs w:val="26"/>
+    </w:rPr>
+  </w:style>
+  <w:style w:type="character" w:styleId="UnresolvedMention">
+    <w:name w:val="Unresolved Mention"/>
+    <w:basedOn w:val="DefaultParagraphFont"/>
+    <w:uiPriority w:val="99"/>
+    <w:semiHidden/>
+    <w:unhideWhenUsed/>
+    <w:rsid w:val="00E1249B"/>
+    <w:rPr>
+      <w:color w:val="605E5C"/>
+      <w:shd w:val="clear" w:color="auto" w:fill="E1DFDD"/>
     </w:rPr>
   </w:style>
 </w:styles>

</xml_diff>